<commit_message>
Actualização do ficheiro Gantt
</commit_message>
<xml_diff>
--- a/04 - Docs/01 - Project Manager/04 - Relatorios/Relatório Update Inicial.docx
+++ b/04 - Docs/01 - Project Manager/04 - Relatorios/Relatório Update Inicial.docx
@@ -2968,79 +2968,68 @@
       <w:bookmarkEnd w:id="1"/>
     </w:p>
     <w:p>
-      <w:pPr>
-        <w:pStyle w:val="Comment"/>
-      </w:pPr>
-      <w:r>
-        <w:t xml:space="preserve">Nota: deve definir brevemente o </w:t>
-      </w:r>
-      <w:proofErr w:type="spellStart"/>
-      <w:r>
-        <w:t>objecto</w:t>
-      </w:r>
-      <w:proofErr w:type="spellEnd"/>
-      <w:r>
-        <w:t xml:space="preserve"> e fins do trabalho apresentado, a sua eventual relação com outros trabalhos e o domínio abrangido. Não se devem dar detalhes sobre teoria, métodos, resultados ou conclusões.</w:t>
-      </w:r>
-    </w:p>
-    <w:p/>
-    <w:p>
-      <w:r>
-        <w:t>SPAD ou sistema de progn</w:t>
-      </w:r>
-      <w:r>
-        <w:t>ósticos de apostas desportivas</w:t>
-      </w:r>
-      <w:r>
-        <w:t>, é um projeto que tem com</w:t>
-      </w:r>
-      <w:r>
-        <w:t>o</w:t>
-      </w:r>
-      <w:r>
-        <w:t xml:space="preserve"> finalidade</w:t>
-      </w:r>
-      <w:r>
-        <w:t>s</w:t>
-      </w:r>
-      <w:r>
-        <w:t>:</w:t>
-      </w:r>
-    </w:p>
-    <w:p>
-      <w:r>
-        <w:t xml:space="preserve">               </w:t>
-      </w:r>
-    </w:p>
-    <w:p>
-      <w:r>
-        <w:t>- Permitir o registo detalhado de eventos desportivos de futebol.</w:t>
-      </w:r>
-    </w:p>
-    <w:p>
-      <w:r>
-        <w:t>- A obtenção dos dados deve ser realizada de forma automática.</w:t>
-      </w:r>
-    </w:p>
-    <w:p>
-      <w:r>
-        <w:t>- Aplicar algoritmos estatísticos sobre os dados recolhidos e gerar prognósticos para futuros eventos desportivos de futebol.</w:t>
-      </w:r>
-    </w:p>
-    <w:p>
-      <w:r>
-        <w:t>- Guardar um histórico dos prognósticos gerados pelo sistema.</w:t>
-      </w:r>
-    </w:p>
-    <w:p/>
-    <w:p/>
-    <w:p/>
-    <w:p/>
-    <w:p/>
-    <w:p/>
-    <w:p/>
-    <w:p/>
-    <w:p/>
+      <w:r>
+        <w:t xml:space="preserve">Com o advento da internet surgiu também um mundo sem fim de novas oportunidades. </w:t>
+      </w:r>
+    </w:p>
+    <w:p>
+      <w:r>
+        <w:t xml:space="preserve">Entre elas a disponibilização de serviços on-line de casas de apostas de futebol, as quais se têm multiplicado nos últimos anos. </w:t>
+      </w:r>
+    </w:p>
+    <w:p>
+      <w:r>
+        <w:t>O homem, é, historicamente um ser atraído pelo jogo e pelo risco</w:t>
+      </w:r>
+      <w:r>
+        <w:t>, consequentemente</w:t>
+      </w:r>
+      <w:r>
+        <w:t xml:space="preserve"> o mercado das apostas desportivas online, é um mercado que vem crescendo consistentemente ao longo do tempo. </w:t>
+      </w:r>
+    </w:p>
+    <w:p/>
+    <w:p>
+      <w:r>
+        <w:t>Aliado ao facto do forte investimento que estas casas de apostas realizam em publicidade, juntamente com a cada vez maior facilidade de acesso à internet que as pessoas em todo mundo possuem, é de prever que este mercado continue a crescer nos próximos anos.</w:t>
+      </w:r>
+    </w:p>
+    <w:p/>
+    <w:p>
+      <w:r>
+        <w:t xml:space="preserve">Atualmente existem milhões de pessoas em todo o mundo que realizam apostas desportivas online diariamente, a grande maioria sem conhecimento nem ferramentas adequadas para realizar uma aposta desportiva consciente.  </w:t>
+      </w:r>
+    </w:p>
+    <w:p/>
+    <w:p>
+      <w:r>
+        <w:t>Assim fica claro que este facto representa uma oportunidade de negócio ainda pouco explorada, gerada pelo mercado “principal</w:t>
+      </w:r>
+      <w:r>
+        <w:t>”,</w:t>
+      </w:r>
+      <w:r>
+        <w:t xml:space="preserve"> o mercado das apostas desportivas online.  </w:t>
+      </w:r>
+    </w:p>
+    <w:p/>
+    <w:p>
+      <w:r>
+        <w:t>Ou seja,</w:t>
+      </w:r>
+      <w:r>
+        <w:t xml:space="preserve"> falamos de</w:t>
+      </w:r>
+      <w:r>
+        <w:t xml:space="preserve"> um serviço profissional, baseado em análise estatística de </w:t>
+      </w:r>
+      <w:r>
+        <w:t>prognósticos</w:t>
+      </w:r>
+      <w:r>
+        <w:t xml:space="preserve"> de apostas desportivas nos eventos que apresentem um rácio de probabilidade de acerto/ganho compensador para o apostador.</w:t>
+      </w:r>
+    </w:p>
     <w:p/>
     <w:p/>
     <w:p/>
@@ -3060,27 +3049,18 @@
       </w:r>
       <w:bookmarkEnd w:id="2"/>
     </w:p>
-    <w:p/>
-    <w:p>
-      <w:r>
-        <w:t xml:space="preserve">Este relatório e o trabalho a que se refere enquadram-se no âmbito </w:t>
-      </w:r>
-      <w:r>
-        <w:t>do Projeto Final</w:t>
-      </w:r>
-      <w:r>
-        <w:t xml:space="preserve"> do curso </w:t>
-      </w:r>
-      <w:r>
-        <w:t>TPSIP_10.17</w:t>
-      </w:r>
-      <w:r>
-        <w:t>.</w:t>
-      </w:r>
-      <w:r>
-        <w:t xml:space="preserve"> </w:t>
-      </w:r>
-    </w:p>
+    <w:p>
+      <w:r>
+        <w:t>SPAD ou Sistema de Prognósticos de Apostas Desportivas,</w:t>
+      </w:r>
+      <w:r>
+        <w:t xml:space="preserve"> enquadram-se no âmbito </w:t>
+      </w:r>
+      <w:r>
+        <w:t xml:space="preserve">do Projeto Final do curso TPSIP_10.17. </w:t>
+      </w:r>
+    </w:p>
+    <w:p/>
     <w:p/>
     <w:p/>
     <w:p/>
@@ -3122,64 +3102,98 @@
     </w:p>
     <w:p/>
     <w:p>
-      <w:pPr>
-        <w:pStyle w:val="Comment"/>
-      </w:pPr>
-      <w:r>
-        <w:t xml:space="preserve">Nota: devem ser descritos os </w:t>
-      </w:r>
-      <w:proofErr w:type="spellStart"/>
-      <w:r>
-        <w:t>objectivos</w:t>
-      </w:r>
-      <w:proofErr w:type="spellEnd"/>
-      <w:r>
-        <w:t xml:space="preserve"> principais a cumprir, assim como outros </w:t>
-      </w:r>
-      <w:proofErr w:type="spellStart"/>
-      <w:r>
-        <w:t>objectivos</w:t>
-      </w:r>
-      <w:proofErr w:type="spellEnd"/>
-      <w:r>
-        <w:t xml:space="preserve"> que sirvam para valorização adicional.</w:t>
-      </w:r>
-    </w:p>
-    <w:p/>
-    <w:p/>
-    <w:p/>
-    <w:p/>
-    <w:p/>
-    <w:p/>
-    <w:p/>
-    <w:p/>
-    <w:p/>
-    <w:p/>
-    <w:p/>
-    <w:p/>
-    <w:p/>
-    <w:p/>
-    <w:p/>
-    <w:p/>
-    <w:p/>
-    <w:p/>
-    <w:p/>
-    <w:p/>
-    <w:p/>
-    <w:p/>
-    <w:p/>
-    <w:p/>
-    <w:p/>
+      <w:r>
+        <w:t xml:space="preserve">Entre os vários objetivos que </w:t>
+      </w:r>
+      <w:r>
+        <w:t>este projeto se propõe a alcançar, destacam-se os seguintes:</w:t>
+      </w:r>
+    </w:p>
+    <w:p/>
+    <w:p>
+      <w:r>
+        <w:t>- Obter dados de eventos desportivos de futebol de forma automática (Web-API).</w:t>
+      </w:r>
+    </w:p>
+    <w:p>
+      <w:r>
+        <w:t xml:space="preserve">- </w:t>
+      </w:r>
+      <w:r>
+        <w:t>Persistir estes dados no nosso sistema (Base de dados MS SQL Server)</w:t>
+      </w:r>
+      <w:r>
+        <w:t>.</w:t>
+      </w:r>
+    </w:p>
+    <w:p>
+      <w:r>
+        <w:t>- Aplicar algoritmos estatísticos sobre os dados recolhidos</w:t>
+      </w:r>
+      <w:r>
+        <w:t>,</w:t>
+      </w:r>
+      <w:r>
+        <w:t xml:space="preserve"> e gerar prognósticos para futuros </w:t>
+      </w:r>
+      <w:r>
+        <w:t xml:space="preserve">       </w:t>
+      </w:r>
+      <w:r>
+        <w:t>eventos desportivos de futebol.</w:t>
+      </w:r>
+    </w:p>
+    <w:p>
+      <w:r>
+        <w:t>- Guardar o histórico dos prognósticos gerados pelo sistema.</w:t>
+      </w:r>
+    </w:p>
+    <w:p>
+      <w:r>
+        <w:t>- Permitir o registo de utilizadores no sistema e a sua gestão.</w:t>
+      </w:r>
+    </w:p>
+    <w:p>
+      <w:r>
+        <w:t>- Permitir a criação e envio de newsletter para users registados.</w:t>
+      </w:r>
+    </w:p>
+    <w:p>
+      <w:r>
+        <w:t>- Criar duas Aplicações Web (Front Office; Back Office) que permitam a automatização e a fácil gestão de todo o sistema.</w:t>
+      </w:r>
+    </w:p>
+    <w:p/>
+    <w:p/>
+    <w:p/>
+    <w:p/>
+    <w:p/>
+    <w:p/>
+    <w:p/>
+    <w:p/>
+    <w:p/>
+    <w:p/>
+    <w:p/>
+    <w:p/>
+    <w:p/>
+    <w:p/>
+    <w:p/>
+    <w:p/>
+    <w:p/>
+    <w:p>
+      <w:bookmarkStart w:id="4" w:name="_GoBack"/>
+      <w:bookmarkEnd w:id="4"/>
+    </w:p>
     <w:p>
       <w:pPr>
         <w:pStyle w:val="Cabealho2"/>
       </w:pPr>
-      <w:bookmarkStart w:id="4" w:name="_Toc493864902"/>
+      <w:bookmarkStart w:id="5" w:name="_Toc493864902"/>
       <w:r>
         <w:lastRenderedPageBreak/>
         <w:t>Organização do Relatório</w:t>
       </w:r>
-      <w:bookmarkEnd w:id="4"/>
+      <w:bookmarkEnd w:id="5"/>
     </w:p>
     <w:p/>
     <w:p>
@@ -3206,12 +3220,12 @@
       <w:pPr>
         <w:pStyle w:val="Ttulo1"/>
       </w:pPr>
-      <w:bookmarkStart w:id="5" w:name="_Toc493864903"/>
+      <w:bookmarkStart w:id="6" w:name="_Toc493864903"/>
       <w:r>
         <w:lastRenderedPageBreak/>
         <w:t>Análise de Sistemas</w:t>
       </w:r>
-      <w:bookmarkEnd w:id="5"/>
+      <w:bookmarkEnd w:id="6"/>
       <w:r>
         <w:t>.</w:t>
       </w:r>
@@ -3220,11 +3234,11 @@
       <w:pPr>
         <w:pStyle w:val="Cabealho2"/>
       </w:pPr>
-      <w:bookmarkStart w:id="6" w:name="_Toc493864904"/>
+      <w:bookmarkStart w:id="7" w:name="_Toc493864904"/>
       <w:r>
         <w:t>Requisitos Funcionais</w:t>
       </w:r>
-      <w:bookmarkEnd w:id="6"/>
+      <w:bookmarkEnd w:id="7"/>
     </w:p>
     <w:p>
       <w:pPr>
@@ -3236,7 +3250,7 @@
         <w:spacing w:after="160" w:line="256" w:lineRule="auto"/>
         <w:jc w:val="left"/>
       </w:pPr>
-      <w:bookmarkStart w:id="7" w:name="_Toc493864905"/>
+      <w:bookmarkStart w:id="8" w:name="_Toc493864905"/>
       <w:r>
         <w:t>Cada Utilizador deve poder fazer registo.</w:t>
       </w:r>
@@ -3544,8 +3558,6 @@
         <w:spacing w:after="160" w:line="256" w:lineRule="auto"/>
         <w:jc w:val="left"/>
       </w:pPr>
-      <w:bookmarkStart w:id="8" w:name="_GoBack"/>
-      <w:bookmarkEnd w:id="8"/>
     </w:p>
     <w:p>
       <w:pPr>
@@ -3561,7 +3573,7 @@
         <w:lastRenderedPageBreak/>
         <w:t>Requisitos Não Funcionais</w:t>
       </w:r>
-      <w:bookmarkEnd w:id="7"/>
+      <w:bookmarkEnd w:id="8"/>
     </w:p>
     <w:p/>
     <w:p>
@@ -7522,6 +7534,7 @@
     <w:lsdException w:name="HTML Sample" w:semiHidden="1" w:unhideWhenUsed="1"/>
     <w:lsdException w:name="HTML Typewriter" w:semiHidden="1" w:unhideWhenUsed="1"/>
     <w:lsdException w:name="HTML Variable" w:semiHidden="1" w:unhideWhenUsed="1"/>
+    <w:lsdException w:name="Normal Table" w:semiHidden="1" w:unhideWhenUsed="1"/>
     <w:lsdException w:name="annotation subject" w:semiHidden="1" w:unhideWhenUsed="1"/>
     <w:lsdException w:name="No List" w:semiHidden="1" w:unhideWhenUsed="1"/>
     <w:lsdException w:name="Outline List 1" w:semiHidden="1" w:unhideWhenUsed="1"/>
@@ -7565,8 +7578,10 @@
     <w:lsdException w:name="Table Elegant" w:semiHidden="1" w:unhideWhenUsed="1"/>
     <w:lsdException w:name="Table Professional" w:semiHidden="1" w:unhideWhenUsed="1"/>
     <w:lsdException w:name="Table Subtle 1" w:semiHidden="1" w:unhideWhenUsed="1"/>
+    <w:lsdException w:name="Table Subtle 2" w:semiHidden="1" w:unhideWhenUsed="1"/>
     <w:lsdException w:name="Table Web 1" w:semiHidden="1" w:unhideWhenUsed="1"/>
     <w:lsdException w:name="Table Web 2" w:semiHidden="1" w:unhideWhenUsed="1"/>
+    <w:lsdException w:name="Table Web 3" w:semiHidden="1" w:unhideWhenUsed="1"/>
     <w:lsdException w:name="Balloon Text" w:semiHidden="1" w:unhideWhenUsed="1"/>
     <w:lsdException w:name="Table Grid" w:uiPriority="39"/>
     <w:lsdException w:name="Table Theme" w:semiHidden="1" w:unhideWhenUsed="1"/>
@@ -8899,7 +8914,7 @@
 </file>
 
 <file path=customXml/itemProps1.xml><?xml version="1.0" encoding="utf-8"?>
-<ds:datastoreItem xmlns:ds="http://schemas.openxmlformats.org/officeDocument/2006/customXml" ds:itemID="{4FC49A24-B3F6-4F2A-8CA7-9610B5125793}">
+<ds:datastoreItem xmlns:ds="http://schemas.openxmlformats.org/officeDocument/2006/customXml" ds:itemID="{236A8A95-D07B-45E3-836A-49B751203975}">
   <ds:schemaRefs>
     <ds:schemaRef ds:uri="http://schemas.openxmlformats.org/officeDocument/2006/bibliography"/>
   </ds:schemaRefs>

</xml_diff>